<commit_message>
addition of other pages
</commit_message>
<xml_diff>
--- a/All small caps.docx
+++ b/All small caps.docx
@@ -195,30 +195,59 @@
       </w:r>
     </w:p>
     <w:p>
+      <w:proofErr w:type="spellStart"/>
+      <w:proofErr w:type="gramStart"/>
+      <w:r>
+        <w:t>git</w:t>
+      </w:r>
+      <w:proofErr w:type="spellEnd"/>
+      <w:proofErr w:type="gramEnd"/>
+      <w:r>
+        <w:t xml:space="preserve"> commit –m “”</w:t>
+      </w:r>
+    </w:p>
+    <w:p>
+      <w:proofErr w:type="spellStart"/>
+      <w:proofErr w:type="gramStart"/>
+      <w:r>
+        <w:t>git</w:t>
+      </w:r>
+      <w:proofErr w:type="spellEnd"/>
+      <w:proofErr w:type="gramEnd"/>
+      <w:r>
+        <w:t xml:space="preserve"> push origin main</w:t>
+      </w:r>
+    </w:p>
+    <w:p/>
+    <w:p>
+      <w:proofErr w:type="gramStart"/>
+      <w:r>
+        <w:t>highlight</w:t>
+      </w:r>
+      <w:proofErr w:type="gramEnd"/>
+      <w:r>
+        <w:t xml:space="preserve"> and </w:t>
+      </w:r>
+      <w:proofErr w:type="spellStart"/>
+      <w:r>
+        <w:t>ctlr</w:t>
+      </w:r>
+      <w:proofErr w:type="spellEnd"/>
+      <w:r>
+        <w:t xml:space="preserve"> slash to comment</w:t>
+      </w:r>
+    </w:p>
+    <w:p>
+      <w:proofErr w:type="spellStart"/>
+      <w:r>
+        <w:t>rgb</w:t>
+      </w:r>
+      <w:proofErr w:type="spellEnd"/>
+      <w:r>
+        <w:t xml:space="preserve"> and colors</w:t>
+      </w:r>
       <w:bookmarkStart w:id="0" w:name="_GoBack"/>
       <w:bookmarkEnd w:id="0"/>
-      <w:proofErr w:type="spellStart"/>
-      <w:proofErr w:type="gramStart"/>
-      <w:r>
-        <w:t>git</w:t>
-      </w:r>
-      <w:proofErr w:type="spellEnd"/>
-      <w:proofErr w:type="gramEnd"/>
-      <w:r>
-        <w:t xml:space="preserve"> commit –m “”</w:t>
-      </w:r>
-    </w:p>
-    <w:p>
-      <w:proofErr w:type="spellStart"/>
-      <w:proofErr w:type="gramStart"/>
-      <w:r>
-        <w:t>git</w:t>
-      </w:r>
-      <w:proofErr w:type="spellEnd"/>
-      <w:proofErr w:type="gramEnd"/>
-      <w:r>
-        <w:t xml:space="preserve"> push origin main</w:t>
-      </w:r>
     </w:p>
     <w:sectPr>
       <w:pgSz w:w="12240" w:h="15840"/>

</xml_diff>